<commit_message>
Gökhan hoca metni düzenlendi
</commit_message>
<xml_diff>
--- a/gökhan yulaf anıkdan mamığa sekmiş.docx
+++ b/gökhan yulaf anıkdan mamığa sekmiş.docx
@@ -500,7 +500,441 @@
         <w:rPr>
           <w:color w:val="000000" w:themeColor="text1"/>
         </w:rPr>
-        <w:t xml:space="preserve">-Vatandaşlarımızın çoğu anahtarlarını unutup dışarda kalmaktadır. Bazı insanlar çilingir çağırıp masrafa girmektedir. Bazıları gereksiz yere itfaiyeyi meşgul ederek ya da kendi imkanlarıyla hayatlarını tehlikeye atarak çözüm bulmaya çalışıyorlar. Amacımız bunların önüne geçmektir. </w:t>
+        <w:t>-</w:t>
+      </w:r>
+      <w:proofErr w:type="spellStart"/>
+      <w:r>
+        <w:rPr>
+          <w:color w:val="000000" w:themeColor="text1"/>
+        </w:rPr>
+        <w:t>Vatandaşlarımızın</w:t>
+      </w:r>
+      <w:proofErr w:type="spellEnd"/>
+      <w:r>
+        <w:rPr>
+          <w:color w:val="000000" w:themeColor="text1"/>
+        </w:rPr>
+        <w:t xml:space="preserve"> </w:t>
+      </w:r>
+      <w:proofErr w:type="spellStart"/>
+      <w:r>
+        <w:rPr>
+          <w:color w:val="000000" w:themeColor="text1"/>
+        </w:rPr>
+        <w:t>çoğu</w:t>
+      </w:r>
+      <w:proofErr w:type="spellEnd"/>
+      <w:r>
+        <w:rPr>
+          <w:color w:val="000000" w:themeColor="text1"/>
+        </w:rPr>
+        <w:t xml:space="preserve"> </w:t>
+      </w:r>
+      <w:proofErr w:type="spellStart"/>
+      <w:r>
+        <w:rPr>
+          <w:color w:val="000000" w:themeColor="text1"/>
+        </w:rPr>
+        <w:t>anahtarlarını</w:t>
+      </w:r>
+      <w:proofErr w:type="spellEnd"/>
+      <w:r>
+        <w:rPr>
+          <w:color w:val="000000" w:themeColor="text1"/>
+        </w:rPr>
+        <w:t xml:space="preserve"> </w:t>
+      </w:r>
+      <w:proofErr w:type="spellStart"/>
+      <w:r>
+        <w:rPr>
+          <w:color w:val="000000" w:themeColor="text1"/>
+        </w:rPr>
+        <w:t>unutup</w:t>
+      </w:r>
+      <w:proofErr w:type="spellEnd"/>
+      <w:r>
+        <w:rPr>
+          <w:color w:val="000000" w:themeColor="text1"/>
+        </w:rPr>
+        <w:t xml:space="preserve"> </w:t>
+      </w:r>
+      <w:proofErr w:type="spellStart"/>
+      <w:r>
+        <w:rPr>
+          <w:color w:val="000000" w:themeColor="text1"/>
+        </w:rPr>
+        <w:t>dışarda</w:t>
+      </w:r>
+      <w:proofErr w:type="spellEnd"/>
+      <w:r>
+        <w:rPr>
+          <w:color w:val="000000" w:themeColor="text1"/>
+        </w:rPr>
+        <w:t xml:space="preserve"> </w:t>
+      </w:r>
+      <w:proofErr w:type="spellStart"/>
+      <w:r>
+        <w:rPr>
+          <w:color w:val="000000" w:themeColor="text1"/>
+        </w:rPr>
+        <w:t>kalmaktadır</w:t>
+      </w:r>
+      <w:proofErr w:type="spellEnd"/>
+      <w:r>
+        <w:rPr>
+          <w:color w:val="000000" w:themeColor="text1"/>
+        </w:rPr>
+        <w:t xml:space="preserve">. </w:t>
+      </w:r>
+      <w:proofErr w:type="spellStart"/>
+      <w:r>
+        <w:rPr>
+          <w:color w:val="000000" w:themeColor="text1"/>
+        </w:rPr>
+        <w:t>Bazı</w:t>
+      </w:r>
+      <w:proofErr w:type="spellEnd"/>
+      <w:r>
+        <w:rPr>
+          <w:color w:val="000000" w:themeColor="text1"/>
+        </w:rPr>
+        <w:t xml:space="preserve"> </w:t>
+      </w:r>
+      <w:proofErr w:type="spellStart"/>
+      <w:r>
+        <w:rPr>
+          <w:color w:val="000000" w:themeColor="text1"/>
+        </w:rPr>
+        <w:t>insanlar</w:t>
+      </w:r>
+      <w:proofErr w:type="spellEnd"/>
+      <w:r>
+        <w:rPr>
+          <w:color w:val="000000" w:themeColor="text1"/>
+        </w:rPr>
+        <w:t xml:space="preserve"> </w:t>
+      </w:r>
+      <w:proofErr w:type="spellStart"/>
+      <w:r>
+        <w:rPr>
+          <w:color w:val="000000" w:themeColor="text1"/>
+        </w:rPr>
+        <w:t>çilingir</w:t>
+      </w:r>
+      <w:proofErr w:type="spellEnd"/>
+      <w:r>
+        <w:rPr>
+          <w:color w:val="000000" w:themeColor="text1"/>
+        </w:rPr>
+        <w:t xml:space="preserve"> </w:t>
+      </w:r>
+      <w:proofErr w:type="spellStart"/>
+      <w:r>
+        <w:rPr>
+          <w:color w:val="000000" w:themeColor="text1"/>
+        </w:rPr>
+        <w:t>çağırıp</w:t>
+      </w:r>
+      <w:proofErr w:type="spellEnd"/>
+      <w:r>
+        <w:rPr>
+          <w:color w:val="000000" w:themeColor="text1"/>
+        </w:rPr>
+        <w:t xml:space="preserve"> </w:t>
+      </w:r>
+      <w:proofErr w:type="spellStart"/>
+      <w:r>
+        <w:rPr>
+          <w:color w:val="000000" w:themeColor="text1"/>
+        </w:rPr>
+        <w:t>masrafa</w:t>
+      </w:r>
+      <w:proofErr w:type="spellEnd"/>
+      <w:r>
+        <w:rPr>
+          <w:color w:val="000000" w:themeColor="text1"/>
+        </w:rPr>
+        <w:t xml:space="preserve"> </w:t>
+      </w:r>
+      <w:proofErr w:type="spellStart"/>
+      <w:r>
+        <w:rPr>
+          <w:color w:val="000000" w:themeColor="text1"/>
+        </w:rPr>
+        <w:t>girmektedir</w:t>
+      </w:r>
+      <w:proofErr w:type="spellEnd"/>
+      <w:r>
+        <w:rPr>
+          <w:color w:val="000000" w:themeColor="text1"/>
+        </w:rPr>
+        <w:t xml:space="preserve">. </w:t>
+      </w:r>
+      <w:proofErr w:type="spellStart"/>
+      <w:r>
+        <w:rPr>
+          <w:color w:val="000000" w:themeColor="text1"/>
+        </w:rPr>
+        <w:t>Bazıları</w:t>
+      </w:r>
+      <w:proofErr w:type="spellEnd"/>
+      <w:r>
+        <w:rPr>
+          <w:color w:val="000000" w:themeColor="text1"/>
+        </w:rPr>
+        <w:t xml:space="preserve"> </w:t>
+      </w:r>
+      <w:proofErr w:type="spellStart"/>
+      <w:r>
+        <w:rPr>
+          <w:color w:val="000000" w:themeColor="text1"/>
+        </w:rPr>
+        <w:t>gereksiz</w:t>
+      </w:r>
+      <w:proofErr w:type="spellEnd"/>
+      <w:r>
+        <w:rPr>
+          <w:color w:val="000000" w:themeColor="text1"/>
+        </w:rPr>
+        <w:t xml:space="preserve"> </w:t>
+      </w:r>
+      <w:proofErr w:type="spellStart"/>
+      <w:r>
+        <w:rPr>
+          <w:color w:val="000000" w:themeColor="text1"/>
+        </w:rPr>
+        <w:t>yere</w:t>
+      </w:r>
+      <w:proofErr w:type="spellEnd"/>
+      <w:r>
+        <w:rPr>
+          <w:color w:val="000000" w:themeColor="text1"/>
+        </w:rPr>
+        <w:t xml:space="preserve"> </w:t>
+      </w:r>
+      <w:proofErr w:type="spellStart"/>
+      <w:r>
+        <w:rPr>
+          <w:color w:val="000000" w:themeColor="text1"/>
+        </w:rPr>
+        <w:t>itfaiyeyi</w:t>
+      </w:r>
+      <w:proofErr w:type="spellEnd"/>
+      <w:r>
+        <w:rPr>
+          <w:color w:val="000000" w:themeColor="text1"/>
+        </w:rPr>
+        <w:t xml:space="preserve"> </w:t>
+      </w:r>
+      <w:proofErr w:type="spellStart"/>
+      <w:r>
+        <w:rPr>
+          <w:color w:val="000000" w:themeColor="text1"/>
+        </w:rPr>
+        <w:t>meşgul</w:t>
+      </w:r>
+      <w:proofErr w:type="spellEnd"/>
+      <w:r>
+        <w:rPr>
+          <w:color w:val="000000" w:themeColor="text1"/>
+        </w:rPr>
+        <w:t xml:space="preserve"> </w:t>
+      </w:r>
+      <w:proofErr w:type="spellStart"/>
+      <w:r>
+        <w:rPr>
+          <w:color w:val="000000" w:themeColor="text1"/>
+        </w:rPr>
+        <w:t>ederek</w:t>
+      </w:r>
+      <w:proofErr w:type="spellEnd"/>
+      <w:r>
+        <w:rPr>
+          <w:color w:val="000000" w:themeColor="text1"/>
+        </w:rPr>
+        <w:t xml:space="preserve"> </w:t>
+      </w:r>
+      <w:proofErr w:type="spellStart"/>
+      <w:r>
+        <w:rPr>
+          <w:color w:val="000000" w:themeColor="text1"/>
+        </w:rPr>
+        <w:t>ya</w:t>
+      </w:r>
+      <w:proofErr w:type="spellEnd"/>
+      <w:r>
+        <w:rPr>
+          <w:color w:val="000000" w:themeColor="text1"/>
+        </w:rPr>
+        <w:t xml:space="preserve"> da </w:t>
+      </w:r>
+      <w:proofErr w:type="spellStart"/>
+      <w:r>
+        <w:rPr>
+          <w:color w:val="000000" w:themeColor="text1"/>
+        </w:rPr>
+        <w:t>kendi</w:t>
+      </w:r>
+      <w:proofErr w:type="spellEnd"/>
+      <w:r>
+        <w:rPr>
+          <w:color w:val="000000" w:themeColor="text1"/>
+        </w:rPr>
+        <w:t xml:space="preserve"> </w:t>
+      </w:r>
+      <w:proofErr w:type="spellStart"/>
+      <w:r>
+        <w:rPr>
+          <w:color w:val="000000" w:themeColor="text1"/>
+        </w:rPr>
+        <w:t>imkanlarıyla</w:t>
+      </w:r>
+      <w:proofErr w:type="spellEnd"/>
+      <w:r>
+        <w:rPr>
+          <w:color w:val="000000" w:themeColor="text1"/>
+        </w:rPr>
+        <w:t xml:space="preserve"> </w:t>
+      </w:r>
+      <w:proofErr w:type="spellStart"/>
+      <w:r>
+        <w:rPr>
+          <w:color w:val="000000" w:themeColor="text1"/>
+        </w:rPr>
+        <w:t>hayatlarını</w:t>
+      </w:r>
+      <w:proofErr w:type="spellEnd"/>
+      <w:r>
+        <w:rPr>
+          <w:color w:val="000000" w:themeColor="text1"/>
+        </w:rPr>
+        <w:t xml:space="preserve"> </w:t>
+      </w:r>
+      <w:proofErr w:type="spellStart"/>
+      <w:r>
+        <w:rPr>
+          <w:color w:val="000000" w:themeColor="text1"/>
+        </w:rPr>
+        <w:t>tehlikeye</w:t>
+      </w:r>
+      <w:proofErr w:type="spellEnd"/>
+      <w:r>
+        <w:rPr>
+          <w:color w:val="000000" w:themeColor="text1"/>
+        </w:rPr>
+        <w:t xml:space="preserve"> </w:t>
+      </w:r>
+      <w:proofErr w:type="spellStart"/>
+      <w:r>
+        <w:rPr>
+          <w:color w:val="000000" w:themeColor="text1"/>
+        </w:rPr>
+        <w:t>atarak</w:t>
+      </w:r>
+      <w:proofErr w:type="spellEnd"/>
+      <w:r>
+        <w:rPr>
+          <w:color w:val="000000" w:themeColor="text1"/>
+        </w:rPr>
+        <w:t xml:space="preserve"> </w:t>
+      </w:r>
+      <w:proofErr w:type="spellStart"/>
+      <w:r>
+        <w:rPr>
+          <w:color w:val="000000" w:themeColor="text1"/>
+        </w:rPr>
+        <w:t>çözüm</w:t>
+      </w:r>
+      <w:proofErr w:type="spellEnd"/>
+      <w:r>
+        <w:rPr>
+          <w:color w:val="000000" w:themeColor="text1"/>
+        </w:rPr>
+        <w:t xml:space="preserve"> </w:t>
+      </w:r>
+      <w:proofErr w:type="spellStart"/>
+      <w:r>
+        <w:rPr>
+          <w:color w:val="000000" w:themeColor="text1"/>
+        </w:rPr>
+        <w:t>bulmaya</w:t>
+      </w:r>
+      <w:proofErr w:type="spellEnd"/>
+      <w:r>
+        <w:rPr>
+          <w:color w:val="000000" w:themeColor="text1"/>
+        </w:rPr>
+        <w:t xml:space="preserve"> </w:t>
+      </w:r>
+      <w:proofErr w:type="spellStart"/>
+      <w:r>
+        <w:rPr>
+          <w:color w:val="000000" w:themeColor="text1"/>
+        </w:rPr>
+        <w:t>çalışıyorlar</w:t>
+      </w:r>
+      <w:proofErr w:type="spellEnd"/>
+      <w:r>
+        <w:rPr>
+          <w:color w:val="000000" w:themeColor="text1"/>
+        </w:rPr>
+        <w:t xml:space="preserve">. </w:t>
+      </w:r>
+      <w:proofErr w:type="spellStart"/>
+      <w:r>
+        <w:rPr>
+          <w:color w:val="000000" w:themeColor="text1"/>
+        </w:rPr>
+        <w:t>Amacımız</w:t>
+      </w:r>
+      <w:proofErr w:type="spellEnd"/>
+      <w:r>
+        <w:rPr>
+          <w:color w:val="000000" w:themeColor="text1"/>
+        </w:rPr>
+        <w:t xml:space="preserve"> </w:t>
+      </w:r>
+      <w:proofErr w:type="spellStart"/>
+      <w:r>
+        <w:rPr>
+          <w:color w:val="000000" w:themeColor="text1"/>
+        </w:rPr>
+        <w:t>bunların</w:t>
+      </w:r>
+      <w:proofErr w:type="spellEnd"/>
+      <w:r>
+        <w:rPr>
+          <w:color w:val="000000" w:themeColor="text1"/>
+        </w:rPr>
+        <w:t xml:space="preserve"> </w:t>
+      </w:r>
+      <w:proofErr w:type="spellStart"/>
+      <w:r>
+        <w:rPr>
+          <w:color w:val="000000" w:themeColor="text1"/>
+        </w:rPr>
+        <w:t>önüne</w:t>
+      </w:r>
+      <w:proofErr w:type="spellEnd"/>
+      <w:r>
+        <w:rPr>
+          <w:color w:val="000000" w:themeColor="text1"/>
+        </w:rPr>
+        <w:t xml:space="preserve"> </w:t>
+      </w:r>
+      <w:proofErr w:type="spellStart"/>
+      <w:r>
+        <w:rPr>
+          <w:color w:val="000000" w:themeColor="text1"/>
+        </w:rPr>
+        <w:t>geçmektir</w:t>
+      </w:r>
+      <w:proofErr w:type="spellEnd"/>
+      <w:r>
+        <w:rPr>
+          <w:color w:val="000000" w:themeColor="text1"/>
+        </w:rPr>
+        <w:t xml:space="preserve">. </w:t>
       </w:r>
     </w:p>
     <w:p>
@@ -511,17 +945,187 @@
           <w:color w:val="000000" w:themeColor="text1"/>
         </w:rPr>
       </w:pPr>
-      <w:r>
-        <w:rPr>
-          <w:color w:val="000000" w:themeColor="text1"/>
-        </w:rPr>
-        <w:t xml:space="preserve">Yapacağımız proje ile anahtar sistemine bir düzenek ile </w:t>
-      </w:r>
-      <w:r>
-        <w:rPr>
-          <w:color w:val="000000" w:themeColor="text1"/>
-        </w:rPr>
-        <w:t>dışarda kalma sorununun önüne geçeceğiz.</w:t>
+      <w:proofErr w:type="spellStart"/>
+      <w:r>
+        <w:rPr>
+          <w:color w:val="000000" w:themeColor="text1"/>
+        </w:rPr>
+        <w:t>Yapacağımız</w:t>
+      </w:r>
+      <w:proofErr w:type="spellEnd"/>
+      <w:r>
+        <w:rPr>
+          <w:color w:val="000000" w:themeColor="text1"/>
+        </w:rPr>
+        <w:t xml:space="preserve"> </w:t>
+      </w:r>
+      <w:proofErr w:type="spellStart"/>
+      <w:r>
+        <w:rPr>
+          <w:color w:val="000000" w:themeColor="text1"/>
+        </w:rPr>
+        <w:t>proje</w:t>
+      </w:r>
+      <w:proofErr w:type="spellEnd"/>
+      <w:r>
+        <w:rPr>
+          <w:color w:val="000000" w:themeColor="text1"/>
+        </w:rPr>
+        <w:t xml:space="preserve"> </w:t>
+      </w:r>
+      <w:proofErr w:type="spellStart"/>
+      <w:r>
+        <w:rPr>
+          <w:color w:val="000000" w:themeColor="text1"/>
+        </w:rPr>
+        <w:t>ile</w:t>
+      </w:r>
+      <w:proofErr w:type="spellEnd"/>
+      <w:r>
+        <w:rPr>
+          <w:color w:val="000000" w:themeColor="text1"/>
+        </w:rPr>
+        <w:t xml:space="preserve"> </w:t>
+      </w:r>
+      <w:proofErr w:type="spellStart"/>
+      <w:r>
+        <w:rPr>
+          <w:color w:val="000000" w:themeColor="text1"/>
+        </w:rPr>
+        <w:t>anahtar</w:t>
+      </w:r>
+      <w:proofErr w:type="spellEnd"/>
+      <w:r>
+        <w:rPr>
+          <w:color w:val="000000" w:themeColor="text1"/>
+        </w:rPr>
+        <w:t xml:space="preserve"> </w:t>
+      </w:r>
+      <w:proofErr w:type="spellStart"/>
+      <w:r>
+        <w:rPr>
+          <w:color w:val="000000" w:themeColor="text1"/>
+        </w:rPr>
+        <w:t>sistemine</w:t>
+      </w:r>
+      <w:proofErr w:type="spellEnd"/>
+      <w:r>
+        <w:rPr>
+          <w:color w:val="000000" w:themeColor="text1"/>
+        </w:rPr>
+        <w:t xml:space="preserve"> </w:t>
+      </w:r>
+      <w:proofErr w:type="spellStart"/>
+      <w:r>
+        <w:rPr>
+          <w:color w:val="000000" w:themeColor="text1"/>
+        </w:rPr>
+        <w:t>bir</w:t>
+      </w:r>
+      <w:proofErr w:type="spellEnd"/>
+      <w:r>
+        <w:rPr>
+          <w:color w:val="000000" w:themeColor="text1"/>
+        </w:rPr>
+        <w:t xml:space="preserve"> </w:t>
+      </w:r>
+      <w:proofErr w:type="spellStart"/>
+      <w:r>
+        <w:rPr>
+          <w:color w:val="000000" w:themeColor="text1"/>
+        </w:rPr>
+        <w:t>düzenek</w:t>
+      </w:r>
+      <w:proofErr w:type="spellEnd"/>
+      <w:r>
+        <w:rPr>
+          <w:color w:val="000000" w:themeColor="text1"/>
+        </w:rPr>
+        <w:t xml:space="preserve"> </w:t>
+      </w:r>
+      <w:proofErr w:type="spellStart"/>
+      <w:r>
+        <w:rPr>
+          <w:color w:val="000000" w:themeColor="text1"/>
+        </w:rPr>
+        <w:t>ile</w:t>
+      </w:r>
+      <w:proofErr w:type="spellEnd"/>
+      <w:r>
+        <w:rPr>
+          <w:color w:val="000000" w:themeColor="text1"/>
+        </w:rPr>
+        <w:t xml:space="preserve"> </w:t>
+      </w:r>
+      <w:proofErr w:type="spellStart"/>
+      <w:r>
+        <w:rPr>
+          <w:color w:val="000000" w:themeColor="text1"/>
+        </w:rPr>
+        <w:t>dışarda</w:t>
+      </w:r>
+      <w:proofErr w:type="spellEnd"/>
+      <w:r>
+        <w:rPr>
+          <w:color w:val="000000" w:themeColor="text1"/>
+        </w:rPr>
+        <w:t xml:space="preserve"> </w:t>
+      </w:r>
+      <w:proofErr w:type="spellStart"/>
+      <w:r>
+        <w:rPr>
+          <w:color w:val="000000" w:themeColor="text1"/>
+        </w:rPr>
+        <w:t>kalma</w:t>
+      </w:r>
+      <w:proofErr w:type="spellEnd"/>
+      <w:r>
+        <w:rPr>
+          <w:color w:val="000000" w:themeColor="text1"/>
+        </w:rPr>
+        <w:t xml:space="preserve"> </w:t>
+      </w:r>
+      <w:proofErr w:type="spellStart"/>
+      <w:r>
+        <w:rPr>
+          <w:color w:val="000000" w:themeColor="text1"/>
+        </w:rPr>
+        <w:t>sorununun</w:t>
+      </w:r>
+      <w:proofErr w:type="spellEnd"/>
+      <w:r>
+        <w:rPr>
+          <w:color w:val="000000" w:themeColor="text1"/>
+        </w:rPr>
+        <w:t xml:space="preserve"> </w:t>
+      </w:r>
+      <w:proofErr w:type="spellStart"/>
+      <w:r>
+        <w:rPr>
+          <w:color w:val="000000" w:themeColor="text1"/>
+        </w:rPr>
+        <w:t>önüne</w:t>
+      </w:r>
+      <w:proofErr w:type="spellEnd"/>
+      <w:r>
+        <w:rPr>
+          <w:color w:val="000000" w:themeColor="text1"/>
+        </w:rPr>
+        <w:t xml:space="preserve"> </w:t>
+      </w:r>
+      <w:proofErr w:type="spellStart"/>
+      <w:r>
+        <w:rPr>
+          <w:color w:val="000000" w:themeColor="text1"/>
+        </w:rPr>
+        <w:t>geçeceğiz</w:t>
+      </w:r>
+      <w:proofErr w:type="spellEnd"/>
+      <w:r>
+        <w:rPr>
+          <w:color w:val="000000" w:themeColor="text1"/>
+        </w:rPr>
+        <w:t>.</w:t>
       </w:r>
     </w:p>
     <w:p>
@@ -567,7 +1171,79 @@
           <w:bCs/>
           <w:color w:val="000000" w:themeColor="text1"/>
         </w:rPr>
-        <w:t xml:space="preserve">  Çözüm Ürettiği Sorun / İhtiyaç </w:t>
+        <w:t xml:space="preserve">  </w:t>
+      </w:r>
+      <w:proofErr w:type="spellStart"/>
+      <w:r>
+        <w:rPr>
+          <w:b/>
+          <w:bCs/>
+          <w:color w:val="000000" w:themeColor="text1"/>
+        </w:rPr>
+        <w:t>Çözüm</w:t>
+      </w:r>
+      <w:proofErr w:type="spellEnd"/>
+      <w:r>
+        <w:rPr>
+          <w:b/>
+          <w:bCs/>
+          <w:color w:val="000000" w:themeColor="text1"/>
+        </w:rPr>
+        <w:t xml:space="preserve"> </w:t>
+      </w:r>
+      <w:proofErr w:type="spellStart"/>
+      <w:r>
+        <w:rPr>
+          <w:b/>
+          <w:bCs/>
+          <w:color w:val="000000" w:themeColor="text1"/>
+        </w:rPr>
+        <w:t>Ürettiği</w:t>
+      </w:r>
+      <w:proofErr w:type="spellEnd"/>
+      <w:r>
+        <w:rPr>
+          <w:b/>
+          <w:bCs/>
+          <w:color w:val="000000" w:themeColor="text1"/>
+        </w:rPr>
+        <w:t xml:space="preserve"> </w:t>
+      </w:r>
+      <w:proofErr w:type="spellStart"/>
+      <w:r>
+        <w:rPr>
+          <w:b/>
+          <w:bCs/>
+          <w:color w:val="000000" w:themeColor="text1"/>
+        </w:rPr>
+        <w:t>Sorun</w:t>
+      </w:r>
+      <w:proofErr w:type="spellEnd"/>
+      <w:r>
+        <w:rPr>
+          <w:b/>
+          <w:bCs/>
+          <w:color w:val="000000" w:themeColor="text1"/>
+        </w:rPr>
+        <w:t xml:space="preserve"> / </w:t>
+      </w:r>
+      <w:proofErr w:type="spellStart"/>
+      <w:r>
+        <w:rPr>
+          <w:b/>
+          <w:bCs/>
+          <w:color w:val="000000" w:themeColor="text1"/>
+        </w:rPr>
+        <w:t>İhtiyaç</w:t>
+      </w:r>
+      <w:proofErr w:type="spellEnd"/>
+      <w:r>
+        <w:rPr>
+          <w:b/>
+          <w:bCs/>
+          <w:color w:val="000000" w:themeColor="text1"/>
+        </w:rPr>
+        <w:t xml:space="preserve"> </w:t>
       </w:r>
     </w:p>
     <w:p>
@@ -662,7 +1338,7 @@
           <w:sz w:val="24"/>
           <w:szCs w:val="24"/>
         </w:rPr>
-        <w:t xml:space="preserve">ul ediyorlar . </w:t>
+        <w:t>ul ediyorlar</w:t>
       </w:r>
       <w:r>
         <w:rPr>
@@ -672,7 +1348,7 @@
           <w:sz w:val="24"/>
           <w:szCs w:val="24"/>
         </w:rPr>
-        <w:t>Ç</w:t>
+        <w:t xml:space="preserve">. </w:t>
       </w:r>
       <w:r>
         <w:rPr>
@@ -682,7 +1358,7 @@
           <w:sz w:val="24"/>
           <w:szCs w:val="24"/>
         </w:rPr>
-        <w:t>ilingirleri ça</w:t>
+        <w:t>Ç</w:t>
       </w:r>
       <w:r>
         <w:rPr>
@@ -692,7 +1368,7 @@
           <w:sz w:val="24"/>
           <w:szCs w:val="24"/>
         </w:rPr>
-        <w:t>ğırıp maddi açıdan zarar görüyorlar</w:t>
+        <w:t>ilingirleri ça</w:t>
       </w:r>
       <w:r>
         <w:rPr>
@@ -702,7 +1378,7 @@
           <w:sz w:val="24"/>
           <w:szCs w:val="24"/>
         </w:rPr>
-        <w:t xml:space="preserve"> veya kendi imkanları ile kendi canlarını hiçe sayarak kendi çözümlerini üretmeye çalışabiliyorlar . Genelde bu tip çözümler  maddiyatımıza veya canımıza zarar verebiliyor .</w:t>
+        <w:t>ğırıp maddi açıdan zarar görüyorlar</w:t>
       </w:r>
       <w:r>
         <w:rPr>
@@ -712,8 +1388,9 @@
           <w:sz w:val="24"/>
           <w:szCs w:val="24"/>
         </w:rPr>
-        <w:t xml:space="preserve"> Bunların önüne geçmek için </w:t>
-      </w:r>
+        <w:t xml:space="preserve"> veya kendi </w:t>
+      </w:r>
+      <w:proofErr w:type="gramStart"/>
       <w:r>
         <w:rPr>
           <w:rFonts w:ascii="Times New Roman" w:hAnsi="Times New Roman" w:cs="Times New Roman"/>
@@ -722,8 +1399,9 @@
           <w:sz w:val="24"/>
           <w:szCs w:val="24"/>
         </w:rPr>
-        <w:t xml:space="preserve"> </w:t>
-      </w:r>
+        <w:t>imkanlarıyla</w:t>
+      </w:r>
+      <w:proofErr w:type="gramEnd"/>
       <w:r>
         <w:rPr>
           <w:rFonts w:ascii="Times New Roman" w:hAnsi="Times New Roman" w:cs="Times New Roman"/>
@@ -732,7 +1410,127 @@
           <w:sz w:val="24"/>
           <w:szCs w:val="24"/>
         </w:rPr>
-        <w:t xml:space="preserve">tasarlayacağımız kapı kilidi mekanizması yardımıyla bu tip sorunların önüne geçmeyi planlıyoruz . Tasarlayacağımız kapı kilidi mekanizması  kapının üzerinde anahtar olmadığı sürece kapının kapanmasını önlemektedir . </w:t>
+        <w:t xml:space="preserve"> kendi canlarını hiçe sayarak kendi çözüml</w:t>
+      </w:r>
+      <w:r>
+        <w:rPr>
+          <w:rFonts w:ascii="Times New Roman" w:hAnsi="Times New Roman" w:cs="Times New Roman"/>
+          <w:bCs/>
+          <w:color w:val="000000" w:themeColor="text1"/>
+          <w:sz w:val="24"/>
+          <w:szCs w:val="24"/>
+        </w:rPr>
+        <w:t xml:space="preserve">erini üretmeye çalışabiliyorlar. Genelde bu tip çözümler </w:t>
+      </w:r>
+      <w:r>
+        <w:rPr>
+          <w:rFonts w:ascii="Times New Roman" w:hAnsi="Times New Roman" w:cs="Times New Roman"/>
+          <w:bCs/>
+          <w:color w:val="000000" w:themeColor="text1"/>
+          <w:sz w:val="24"/>
+          <w:szCs w:val="24"/>
+        </w:rPr>
+        <w:t>maddiyatımıza veya canımıza zarar verebili</w:t>
+      </w:r>
+      <w:r>
+        <w:rPr>
+          <w:rFonts w:ascii="Times New Roman" w:hAnsi="Times New Roman" w:cs="Times New Roman"/>
+          <w:bCs/>
+          <w:color w:val="000000" w:themeColor="text1"/>
+          <w:sz w:val="24"/>
+          <w:szCs w:val="24"/>
+        </w:rPr>
+        <w:t>yor</w:t>
+      </w:r>
+      <w:r>
+        <w:rPr>
+          <w:rFonts w:ascii="Times New Roman" w:hAnsi="Times New Roman" w:cs="Times New Roman"/>
+          <w:bCs/>
+          <w:color w:val="000000" w:themeColor="text1"/>
+          <w:sz w:val="24"/>
+          <w:szCs w:val="24"/>
+        </w:rPr>
+        <w:t>.</w:t>
+      </w:r>
+      <w:r>
+        <w:rPr>
+          <w:rFonts w:ascii="Times New Roman" w:hAnsi="Times New Roman" w:cs="Times New Roman"/>
+          <w:bCs/>
+          <w:color w:val="000000" w:themeColor="text1"/>
+          <w:sz w:val="24"/>
+          <w:szCs w:val="24"/>
+        </w:rPr>
+        <w:t xml:space="preserve"> Bunların önüne geçmek için </w:t>
+      </w:r>
+      <w:r>
+        <w:rPr>
+          <w:rFonts w:ascii="Times New Roman" w:hAnsi="Times New Roman" w:cs="Times New Roman"/>
+          <w:bCs/>
+          <w:color w:val="000000" w:themeColor="text1"/>
+          <w:sz w:val="24"/>
+          <w:szCs w:val="24"/>
+        </w:rPr>
+        <w:t>tasarlayacağımız kapı kilidi mekanizması yardımıyla bu tip sorun</w:t>
+      </w:r>
+      <w:r>
+        <w:rPr>
+          <w:rFonts w:ascii="Times New Roman" w:hAnsi="Times New Roman" w:cs="Times New Roman"/>
+          <w:bCs/>
+          <w:color w:val="000000" w:themeColor="text1"/>
+          <w:sz w:val="24"/>
+          <w:szCs w:val="24"/>
+        </w:rPr>
+        <w:t>ların önüne geçmeyi planlıyoruz</w:t>
+      </w:r>
+      <w:r>
+        <w:rPr>
+          <w:rFonts w:ascii="Times New Roman" w:hAnsi="Times New Roman" w:cs="Times New Roman"/>
+          <w:bCs/>
+          <w:color w:val="000000" w:themeColor="text1"/>
+          <w:sz w:val="24"/>
+          <w:szCs w:val="24"/>
+        </w:rPr>
+        <w:t>. Tasarlayac</w:t>
+      </w:r>
+      <w:r>
+        <w:rPr>
+          <w:rFonts w:ascii="Times New Roman" w:hAnsi="Times New Roman" w:cs="Times New Roman"/>
+          <w:bCs/>
+          <w:color w:val="000000" w:themeColor="text1"/>
+          <w:sz w:val="24"/>
+          <w:szCs w:val="24"/>
+        </w:rPr>
+        <w:t xml:space="preserve">ağımız kapı kilidi mekanizması </w:t>
+      </w:r>
+      <w:r>
+        <w:rPr>
+          <w:rFonts w:ascii="Times New Roman" w:hAnsi="Times New Roman" w:cs="Times New Roman"/>
+          <w:bCs/>
+          <w:color w:val="000000" w:themeColor="text1"/>
+          <w:sz w:val="24"/>
+          <w:szCs w:val="24"/>
+        </w:rPr>
+        <w:t>kapının üzerinde anahtar olmadığı sürece k</w:t>
+      </w:r>
+      <w:r>
+        <w:rPr>
+          <w:rFonts w:ascii="Times New Roman" w:hAnsi="Times New Roman" w:cs="Times New Roman"/>
+          <w:bCs/>
+          <w:color w:val="000000" w:themeColor="text1"/>
+          <w:sz w:val="24"/>
+          <w:szCs w:val="24"/>
+        </w:rPr>
+        <w:t>apının kapanmasını önlemektedir</w:t>
+      </w:r>
+      <w:r>
+        <w:rPr>
+          <w:rFonts w:ascii="Times New Roman" w:hAnsi="Times New Roman" w:cs="Times New Roman"/>
+          <w:bCs/>
+          <w:color w:val="000000" w:themeColor="text1"/>
+          <w:sz w:val="24"/>
+          <w:szCs w:val="24"/>
+        </w:rPr>
+        <w:t xml:space="preserve">. </w:t>
       </w:r>
     </w:p>
     <w:p>
@@ -760,7 +1558,43 @@
           <w:bCs/>
           <w:color w:val="000000" w:themeColor="text1"/>
         </w:rPr>
-        <w:t xml:space="preserve">  Yerlilik ve Özgünlük Tarafı </w:t>
+        <w:t xml:space="preserve">  Yerlilik </w:t>
+      </w:r>
+      <w:proofErr w:type="spellStart"/>
+      <w:r>
+        <w:rPr>
+          <w:b/>
+          <w:bCs/>
+          <w:color w:val="000000" w:themeColor="text1"/>
+        </w:rPr>
+        <w:t>ve</w:t>
+      </w:r>
+      <w:proofErr w:type="spellEnd"/>
+      <w:r>
+        <w:rPr>
+          <w:b/>
+          <w:bCs/>
+          <w:color w:val="000000" w:themeColor="text1"/>
+        </w:rPr>
+        <w:t xml:space="preserve"> Özgünlük </w:t>
+      </w:r>
+      <w:proofErr w:type="spellStart"/>
+      <w:r>
+        <w:rPr>
+          <w:b/>
+          <w:bCs/>
+          <w:color w:val="000000" w:themeColor="text1"/>
+        </w:rPr>
+        <w:t>Tarafı</w:t>
+      </w:r>
+      <w:proofErr w:type="spellEnd"/>
+      <w:r>
+        <w:rPr>
+          <w:b/>
+          <w:bCs/>
+          <w:color w:val="000000" w:themeColor="text1"/>
+        </w:rPr>
+        <w:t xml:space="preserve"> </w:t>
       </w:r>
     </w:p>
     <w:p>
@@ -776,6 +1610,7 @@
         <w:rPr>
           <w:bCs/>
           <w:color w:val="000000" w:themeColor="text1"/>
+          <w:lang w:val="tr-TR"/>
         </w:rPr>
         <w:t>-</w:t>
       </w:r>
@@ -783,16 +1618,215 @@
         <w:rPr>
           <w:bCs/>
           <w:color w:val="000000" w:themeColor="text1"/>
-        </w:rPr>
-        <w:t xml:space="preserve">Türkiye sanayinin gelişmesi ile çoğu </w:t>
-      </w:r>
-      <w:r>
-        <w:rPr>
-          <w:bCs/>
-          <w:color w:val="000000" w:themeColor="text1"/>
-        </w:rPr>
-        <w:t xml:space="preserve">parçaları üretebilir hale geldik . Türkiyede bulunan demir , bakır vb. </w:t>
-      </w:r>
+          <w:lang w:val="tr-TR"/>
+        </w:rPr>
+        <w:t>Türkiye</w:t>
+      </w:r>
+      <w:r>
+        <w:rPr>
+          <w:bCs/>
+          <w:color w:val="000000" w:themeColor="text1"/>
+        </w:rPr>
+        <w:t xml:space="preserve"> </w:t>
+      </w:r>
+      <w:proofErr w:type="spellStart"/>
+      <w:r>
+        <w:rPr>
+          <w:bCs/>
+          <w:color w:val="000000" w:themeColor="text1"/>
+        </w:rPr>
+        <w:t>sanayi</w:t>
+      </w:r>
+      <w:r>
+        <w:rPr>
+          <w:bCs/>
+          <w:color w:val="000000" w:themeColor="text1"/>
+        </w:rPr>
+        <w:t>si</w:t>
+      </w:r>
+      <w:r>
+        <w:rPr>
+          <w:bCs/>
+          <w:color w:val="000000" w:themeColor="text1"/>
+        </w:rPr>
+        <w:t>nin</w:t>
+      </w:r>
+      <w:proofErr w:type="spellEnd"/>
+      <w:r>
+        <w:rPr>
+          <w:bCs/>
+          <w:color w:val="000000" w:themeColor="text1"/>
+        </w:rPr>
+        <w:t xml:space="preserve"> </w:t>
+      </w:r>
+      <w:proofErr w:type="spellStart"/>
+      <w:r>
+        <w:rPr>
+          <w:bCs/>
+          <w:color w:val="000000" w:themeColor="text1"/>
+        </w:rPr>
+        <w:t>gelişmesi</w:t>
+      </w:r>
+      <w:proofErr w:type="spellEnd"/>
+      <w:r>
+        <w:rPr>
+          <w:bCs/>
+          <w:color w:val="000000" w:themeColor="text1"/>
+        </w:rPr>
+        <w:t xml:space="preserve"> </w:t>
+      </w:r>
+      <w:proofErr w:type="spellStart"/>
+      <w:r>
+        <w:rPr>
+          <w:bCs/>
+          <w:color w:val="000000" w:themeColor="text1"/>
+        </w:rPr>
+        <w:t>ile</w:t>
+      </w:r>
+      <w:proofErr w:type="spellEnd"/>
+      <w:r>
+        <w:rPr>
+          <w:bCs/>
+          <w:color w:val="000000" w:themeColor="text1"/>
+        </w:rPr>
+        <w:t xml:space="preserve"> </w:t>
+      </w:r>
+      <w:proofErr w:type="spellStart"/>
+      <w:r>
+        <w:rPr>
+          <w:bCs/>
+          <w:color w:val="000000" w:themeColor="text1"/>
+        </w:rPr>
+        <w:t>çoğu</w:t>
+      </w:r>
+      <w:proofErr w:type="spellEnd"/>
+      <w:r>
+        <w:rPr>
+          <w:bCs/>
+          <w:color w:val="000000" w:themeColor="text1"/>
+        </w:rPr>
+        <w:t xml:space="preserve"> </w:t>
+      </w:r>
+      <w:proofErr w:type="spellStart"/>
+      <w:r>
+        <w:rPr>
+          <w:bCs/>
+          <w:color w:val="000000" w:themeColor="text1"/>
+        </w:rPr>
+        <w:t>parçaları</w:t>
+      </w:r>
+      <w:proofErr w:type="spellEnd"/>
+      <w:r>
+        <w:rPr>
+          <w:bCs/>
+          <w:color w:val="000000" w:themeColor="text1"/>
+        </w:rPr>
+        <w:t xml:space="preserve"> </w:t>
+      </w:r>
+      <w:proofErr w:type="spellStart"/>
+      <w:r>
+        <w:rPr>
+          <w:bCs/>
+          <w:color w:val="000000" w:themeColor="text1"/>
+        </w:rPr>
+        <w:t>üretebilir</w:t>
+      </w:r>
+      <w:proofErr w:type="spellEnd"/>
+      <w:r>
+        <w:rPr>
+          <w:bCs/>
+          <w:color w:val="000000" w:themeColor="text1"/>
+        </w:rPr>
+        <w:t xml:space="preserve"> hale </w:t>
+      </w:r>
+      <w:proofErr w:type="spellStart"/>
+      <w:r>
+        <w:rPr>
+          <w:bCs/>
+          <w:color w:val="000000" w:themeColor="text1"/>
+        </w:rPr>
+        <w:t>g</w:t>
+      </w:r>
+      <w:r>
+        <w:rPr>
+          <w:bCs/>
+          <w:color w:val="000000" w:themeColor="text1"/>
+        </w:rPr>
+        <w:t>eldik</w:t>
+      </w:r>
+      <w:proofErr w:type="spellEnd"/>
+      <w:r>
+        <w:rPr>
+          <w:bCs/>
+          <w:color w:val="000000" w:themeColor="text1"/>
+        </w:rPr>
+        <w:t xml:space="preserve">. </w:t>
+      </w:r>
+      <w:proofErr w:type="spellStart"/>
+      <w:r>
+        <w:rPr>
+          <w:bCs/>
+          <w:color w:val="000000" w:themeColor="text1"/>
+        </w:rPr>
+        <w:t>Türkiyede</w:t>
+      </w:r>
+      <w:proofErr w:type="spellEnd"/>
+      <w:r>
+        <w:rPr>
+          <w:bCs/>
+          <w:color w:val="000000" w:themeColor="text1"/>
+        </w:rPr>
+        <w:t xml:space="preserve"> </w:t>
+      </w:r>
+      <w:proofErr w:type="spellStart"/>
+      <w:r>
+        <w:rPr>
+          <w:bCs/>
+          <w:color w:val="000000" w:themeColor="text1"/>
+        </w:rPr>
+        <w:t>bulunan</w:t>
+      </w:r>
+      <w:proofErr w:type="spellEnd"/>
+      <w:r>
+        <w:rPr>
+          <w:bCs/>
+          <w:color w:val="000000" w:themeColor="text1"/>
+        </w:rPr>
+        <w:t xml:space="preserve"> </w:t>
+      </w:r>
+      <w:proofErr w:type="spellStart"/>
+      <w:r>
+        <w:rPr>
+          <w:bCs/>
+          <w:color w:val="000000" w:themeColor="text1"/>
+        </w:rPr>
+        <w:t>demir</w:t>
+      </w:r>
+      <w:proofErr w:type="spellEnd"/>
+      <w:r>
+        <w:rPr>
+          <w:bCs/>
+          <w:color w:val="000000" w:themeColor="text1"/>
+        </w:rPr>
+        <w:t xml:space="preserve">, </w:t>
+      </w:r>
+      <w:proofErr w:type="spellStart"/>
+      <w:r>
+        <w:rPr>
+          <w:bCs/>
+          <w:color w:val="000000" w:themeColor="text1"/>
+        </w:rPr>
+        <w:t>bakır</w:t>
+      </w:r>
+      <w:proofErr w:type="spellEnd"/>
+      <w:r>
+        <w:rPr>
+          <w:bCs/>
+          <w:color w:val="000000" w:themeColor="text1"/>
+        </w:rPr>
+        <w:t xml:space="preserve"> vb. </w:t>
+      </w:r>
+      <w:proofErr w:type="spellStart"/>
       <w:r>
         <w:rPr>
           <w:bCs/>
@@ -807,19 +1841,491 @@
         </w:rPr>
         <w:t>adenler</w:t>
       </w:r>
-      <w:r>
-        <w:rPr>
-          <w:bCs/>
-          <w:color w:val="000000" w:themeColor="text1"/>
-        </w:rPr>
-        <w:t xml:space="preserve"> sayesinde %100 yerli olarak üretme imkanına sahibiz. </w:t>
-      </w:r>
-      <w:r>
-        <w:rPr>
-          <w:bCs/>
-          <w:color w:val="000000" w:themeColor="text1"/>
-        </w:rPr>
-        <w:t xml:space="preserve">Tasarımı türk genci tafafında yapılan akıllı kapı ile ülkemizdeki genç beyinleri öne süren bir projedir ve üstelik özel tasarımı sayesinde çoğu kapı modellerine de uygundur.  </w:t>
+      <w:proofErr w:type="spellEnd"/>
+      <w:r>
+        <w:rPr>
+          <w:bCs/>
+          <w:color w:val="000000" w:themeColor="text1"/>
+        </w:rPr>
+        <w:t xml:space="preserve"> </w:t>
+      </w:r>
+      <w:proofErr w:type="spellStart"/>
+      <w:r>
+        <w:rPr>
+          <w:bCs/>
+          <w:color w:val="000000" w:themeColor="text1"/>
+        </w:rPr>
+        <w:t>sayesinde</w:t>
+      </w:r>
+      <w:proofErr w:type="spellEnd"/>
+      <w:r>
+        <w:rPr>
+          <w:bCs/>
+          <w:color w:val="000000" w:themeColor="text1"/>
+        </w:rPr>
+        <w:t xml:space="preserve"> %100 </w:t>
+      </w:r>
+      <w:proofErr w:type="spellStart"/>
+      <w:r>
+        <w:rPr>
+          <w:bCs/>
+          <w:color w:val="000000" w:themeColor="text1"/>
+        </w:rPr>
+        <w:t>yerli</w:t>
+      </w:r>
+      <w:proofErr w:type="spellEnd"/>
+      <w:r>
+        <w:rPr>
+          <w:bCs/>
+          <w:color w:val="000000" w:themeColor="text1"/>
+        </w:rPr>
+        <w:t xml:space="preserve"> </w:t>
+      </w:r>
+      <w:proofErr w:type="spellStart"/>
+      <w:r>
+        <w:rPr>
+          <w:bCs/>
+          <w:color w:val="000000" w:themeColor="text1"/>
+        </w:rPr>
+        <w:t>olarak</w:t>
+      </w:r>
+      <w:proofErr w:type="spellEnd"/>
+      <w:r>
+        <w:rPr>
+          <w:bCs/>
+          <w:color w:val="000000" w:themeColor="text1"/>
+        </w:rPr>
+        <w:t xml:space="preserve"> </w:t>
+      </w:r>
+      <w:proofErr w:type="spellStart"/>
+      <w:r>
+        <w:rPr>
+          <w:bCs/>
+          <w:color w:val="000000" w:themeColor="text1"/>
+        </w:rPr>
+        <w:t>üretme</w:t>
+      </w:r>
+      <w:proofErr w:type="spellEnd"/>
+      <w:r>
+        <w:rPr>
+          <w:bCs/>
+          <w:color w:val="000000" w:themeColor="text1"/>
+        </w:rPr>
+        <w:t xml:space="preserve"> </w:t>
+      </w:r>
+      <w:proofErr w:type="spellStart"/>
+      <w:r>
+        <w:rPr>
+          <w:bCs/>
+          <w:color w:val="000000" w:themeColor="text1"/>
+        </w:rPr>
+        <w:t>imkanına</w:t>
+      </w:r>
+      <w:proofErr w:type="spellEnd"/>
+      <w:r>
+        <w:rPr>
+          <w:bCs/>
+          <w:color w:val="000000" w:themeColor="text1"/>
+        </w:rPr>
+        <w:t xml:space="preserve"> </w:t>
+      </w:r>
+      <w:proofErr w:type="spellStart"/>
+      <w:r>
+        <w:rPr>
+          <w:bCs/>
+          <w:color w:val="000000" w:themeColor="text1"/>
+        </w:rPr>
+        <w:t>sahibiz</w:t>
+      </w:r>
+      <w:proofErr w:type="spellEnd"/>
+      <w:r>
+        <w:rPr>
+          <w:bCs/>
+          <w:color w:val="000000" w:themeColor="text1"/>
+        </w:rPr>
+        <w:t xml:space="preserve">. </w:t>
+      </w:r>
+      <w:proofErr w:type="spellStart"/>
+      <w:r>
+        <w:rPr>
+          <w:bCs/>
+          <w:color w:val="000000" w:themeColor="text1"/>
+        </w:rPr>
+        <w:t>Tasarımı</w:t>
+      </w:r>
+      <w:proofErr w:type="spellEnd"/>
+      <w:r>
+        <w:rPr>
+          <w:bCs/>
+          <w:color w:val="000000" w:themeColor="text1"/>
+        </w:rPr>
+        <w:t xml:space="preserve"> </w:t>
+      </w:r>
+      <w:proofErr w:type="spellStart"/>
+      <w:r>
+        <w:rPr>
+          <w:bCs/>
+          <w:color w:val="000000" w:themeColor="text1"/>
+        </w:rPr>
+        <w:t>türk</w:t>
+      </w:r>
+      <w:proofErr w:type="spellEnd"/>
+      <w:r>
+        <w:rPr>
+          <w:bCs/>
+          <w:color w:val="000000" w:themeColor="text1"/>
+        </w:rPr>
+        <w:t xml:space="preserve"> </w:t>
+      </w:r>
+      <w:proofErr w:type="spellStart"/>
+      <w:r>
+        <w:rPr>
+          <w:bCs/>
+          <w:color w:val="000000" w:themeColor="text1"/>
+        </w:rPr>
+        <w:t>genci</w:t>
+      </w:r>
+      <w:proofErr w:type="spellEnd"/>
+      <w:r>
+        <w:rPr>
+          <w:bCs/>
+          <w:color w:val="000000" w:themeColor="text1"/>
+        </w:rPr>
+        <w:t xml:space="preserve"> </w:t>
+      </w:r>
+      <w:proofErr w:type="spellStart"/>
+      <w:r>
+        <w:rPr>
+          <w:bCs/>
+          <w:color w:val="000000" w:themeColor="text1"/>
+        </w:rPr>
+        <w:t>tafafında</w:t>
+      </w:r>
+      <w:r>
+        <w:rPr>
+          <w:bCs/>
+          <w:color w:val="000000" w:themeColor="text1"/>
+        </w:rPr>
+        <w:t>n</w:t>
+      </w:r>
+      <w:proofErr w:type="spellEnd"/>
+      <w:r>
+        <w:rPr>
+          <w:bCs/>
+          <w:color w:val="000000" w:themeColor="text1"/>
+        </w:rPr>
+        <w:t xml:space="preserve"> </w:t>
+      </w:r>
+      <w:proofErr w:type="spellStart"/>
+      <w:r>
+        <w:rPr>
+          <w:bCs/>
+          <w:color w:val="000000" w:themeColor="text1"/>
+        </w:rPr>
+        <w:t>yapılan</w:t>
+      </w:r>
+      <w:proofErr w:type="spellEnd"/>
+      <w:r>
+        <w:rPr>
+          <w:bCs/>
+          <w:color w:val="000000" w:themeColor="text1"/>
+        </w:rPr>
+        <w:t xml:space="preserve"> </w:t>
+      </w:r>
+      <w:proofErr w:type="spellStart"/>
+      <w:r>
+        <w:rPr>
+          <w:bCs/>
+          <w:color w:val="000000" w:themeColor="text1"/>
+        </w:rPr>
+        <w:t>akıllı</w:t>
+      </w:r>
+      <w:proofErr w:type="spellEnd"/>
+      <w:r>
+        <w:rPr>
+          <w:bCs/>
+          <w:color w:val="000000" w:themeColor="text1"/>
+        </w:rPr>
+        <w:t xml:space="preserve"> </w:t>
+      </w:r>
+      <w:proofErr w:type="spellStart"/>
+      <w:r>
+        <w:rPr>
+          <w:bCs/>
+          <w:color w:val="000000" w:themeColor="text1"/>
+        </w:rPr>
+        <w:t>kapı</w:t>
+      </w:r>
+      <w:proofErr w:type="spellEnd"/>
+      <w:r>
+        <w:rPr>
+          <w:bCs/>
+          <w:color w:val="000000" w:themeColor="text1"/>
+        </w:rPr>
+        <w:t xml:space="preserve"> </w:t>
+      </w:r>
+      <w:proofErr w:type="spellStart"/>
+      <w:r>
+        <w:rPr>
+          <w:bCs/>
+          <w:color w:val="000000" w:themeColor="text1"/>
+        </w:rPr>
+        <w:t>ile</w:t>
+      </w:r>
+      <w:proofErr w:type="spellEnd"/>
+      <w:r>
+        <w:rPr>
+          <w:bCs/>
+          <w:color w:val="000000" w:themeColor="text1"/>
+        </w:rPr>
+        <w:t xml:space="preserve"> </w:t>
+      </w:r>
+      <w:proofErr w:type="spellStart"/>
+      <w:r>
+        <w:rPr>
+          <w:bCs/>
+          <w:color w:val="000000" w:themeColor="text1"/>
+        </w:rPr>
+        <w:t>ülkemizdeki</w:t>
+      </w:r>
+      <w:proofErr w:type="spellEnd"/>
+      <w:r>
+        <w:rPr>
+          <w:bCs/>
+          <w:color w:val="000000" w:themeColor="text1"/>
+        </w:rPr>
+        <w:t xml:space="preserve"> </w:t>
+      </w:r>
+      <w:proofErr w:type="spellStart"/>
+      <w:r>
+        <w:rPr>
+          <w:bCs/>
+          <w:color w:val="000000" w:themeColor="text1"/>
+        </w:rPr>
+        <w:t>genç</w:t>
+      </w:r>
+      <w:proofErr w:type="spellEnd"/>
+      <w:r>
+        <w:rPr>
+          <w:bCs/>
+          <w:color w:val="000000" w:themeColor="text1"/>
+        </w:rPr>
+        <w:t xml:space="preserve"> </w:t>
+      </w:r>
+      <w:proofErr w:type="spellStart"/>
+      <w:r>
+        <w:rPr>
+          <w:bCs/>
+          <w:color w:val="000000" w:themeColor="text1"/>
+        </w:rPr>
+        <w:t>beyi</w:t>
+      </w:r>
+      <w:r>
+        <w:rPr>
+          <w:bCs/>
+          <w:color w:val="000000" w:themeColor="text1"/>
+        </w:rPr>
+        <w:t>nleri</w:t>
+      </w:r>
+      <w:proofErr w:type="spellEnd"/>
+      <w:r>
+        <w:rPr>
+          <w:bCs/>
+          <w:color w:val="000000" w:themeColor="text1"/>
+        </w:rPr>
+        <w:t xml:space="preserve"> </w:t>
+      </w:r>
+      <w:proofErr w:type="spellStart"/>
+      <w:r>
+        <w:rPr>
+          <w:bCs/>
+          <w:color w:val="000000" w:themeColor="text1"/>
+        </w:rPr>
+        <w:t>öne</w:t>
+      </w:r>
+      <w:proofErr w:type="spellEnd"/>
+      <w:r>
+        <w:rPr>
+          <w:bCs/>
+          <w:color w:val="000000" w:themeColor="text1"/>
+        </w:rPr>
+        <w:t xml:space="preserve"> </w:t>
+      </w:r>
+      <w:proofErr w:type="spellStart"/>
+      <w:r>
+        <w:rPr>
+          <w:bCs/>
+          <w:color w:val="000000" w:themeColor="text1"/>
+        </w:rPr>
+        <w:t>süren</w:t>
+      </w:r>
+      <w:proofErr w:type="spellEnd"/>
+      <w:r>
+        <w:rPr>
+          <w:bCs/>
+          <w:color w:val="000000" w:themeColor="text1"/>
+        </w:rPr>
+        <w:t xml:space="preserve"> </w:t>
+      </w:r>
+      <w:proofErr w:type="spellStart"/>
+      <w:r>
+        <w:rPr>
+          <w:bCs/>
+          <w:color w:val="000000" w:themeColor="text1"/>
+        </w:rPr>
+        <w:t>bir</w:t>
+      </w:r>
+      <w:proofErr w:type="spellEnd"/>
+      <w:r>
+        <w:rPr>
+          <w:bCs/>
+          <w:color w:val="000000" w:themeColor="text1"/>
+        </w:rPr>
+        <w:t xml:space="preserve"> </w:t>
+      </w:r>
+      <w:proofErr w:type="spellStart"/>
+      <w:r>
+        <w:rPr>
+          <w:bCs/>
+          <w:color w:val="000000" w:themeColor="text1"/>
+        </w:rPr>
+        <w:t>projedir</w:t>
+      </w:r>
+      <w:proofErr w:type="spellEnd"/>
+      <w:r>
+        <w:rPr>
+          <w:bCs/>
+          <w:color w:val="000000" w:themeColor="text1"/>
+        </w:rPr>
+        <w:t xml:space="preserve"> </w:t>
+      </w:r>
+      <w:proofErr w:type="spellStart"/>
+      <w:r>
+        <w:rPr>
+          <w:bCs/>
+          <w:color w:val="000000" w:themeColor="text1"/>
+        </w:rPr>
+        <w:t>üstelik</w:t>
+      </w:r>
+      <w:proofErr w:type="spellEnd"/>
+      <w:r>
+        <w:rPr>
+          <w:bCs/>
+          <w:color w:val="000000" w:themeColor="text1"/>
+        </w:rPr>
+        <w:t xml:space="preserve"> </w:t>
+      </w:r>
+      <w:proofErr w:type="spellStart"/>
+      <w:r>
+        <w:rPr>
+          <w:bCs/>
+          <w:color w:val="000000" w:themeColor="text1"/>
+        </w:rPr>
+        <w:t>özel</w:t>
+      </w:r>
+      <w:proofErr w:type="spellEnd"/>
+      <w:r>
+        <w:rPr>
+          <w:bCs/>
+          <w:color w:val="000000" w:themeColor="text1"/>
+        </w:rPr>
+        <w:t xml:space="preserve"> </w:t>
+      </w:r>
+      <w:proofErr w:type="spellStart"/>
+      <w:r>
+        <w:rPr>
+          <w:bCs/>
+          <w:color w:val="000000" w:themeColor="text1"/>
+        </w:rPr>
+        <w:t>tasarımı</w:t>
+      </w:r>
+      <w:proofErr w:type="spellEnd"/>
+      <w:r>
+        <w:rPr>
+          <w:bCs/>
+          <w:color w:val="000000" w:themeColor="text1"/>
+        </w:rPr>
+        <w:t xml:space="preserve"> </w:t>
+      </w:r>
+      <w:proofErr w:type="spellStart"/>
+      <w:r>
+        <w:rPr>
+          <w:bCs/>
+          <w:color w:val="000000" w:themeColor="text1"/>
+        </w:rPr>
+        <w:t>sayesinde</w:t>
+      </w:r>
+      <w:proofErr w:type="spellEnd"/>
+      <w:r>
+        <w:rPr>
+          <w:bCs/>
+          <w:color w:val="000000" w:themeColor="text1"/>
+        </w:rPr>
+        <w:t xml:space="preserve"> </w:t>
+      </w:r>
+      <w:proofErr w:type="spellStart"/>
+      <w:r>
+        <w:rPr>
+          <w:bCs/>
+          <w:color w:val="000000" w:themeColor="text1"/>
+        </w:rPr>
+        <w:t>çoğu</w:t>
+      </w:r>
+      <w:proofErr w:type="spellEnd"/>
+      <w:r>
+        <w:rPr>
+          <w:bCs/>
+          <w:color w:val="000000" w:themeColor="text1"/>
+        </w:rPr>
+        <w:t xml:space="preserve"> </w:t>
+      </w:r>
+      <w:proofErr w:type="spellStart"/>
+      <w:r>
+        <w:rPr>
+          <w:bCs/>
+          <w:color w:val="000000" w:themeColor="text1"/>
+        </w:rPr>
+        <w:t>kapı</w:t>
+      </w:r>
+      <w:proofErr w:type="spellEnd"/>
+      <w:r>
+        <w:rPr>
+          <w:bCs/>
+          <w:color w:val="000000" w:themeColor="text1"/>
+        </w:rPr>
+        <w:t xml:space="preserve"> </w:t>
+      </w:r>
+      <w:proofErr w:type="spellStart"/>
+      <w:r>
+        <w:rPr>
+          <w:bCs/>
+          <w:color w:val="000000" w:themeColor="text1"/>
+        </w:rPr>
+        <w:t>modellerine</w:t>
+      </w:r>
+      <w:proofErr w:type="spellEnd"/>
+      <w:r>
+        <w:rPr>
+          <w:bCs/>
+          <w:color w:val="000000" w:themeColor="text1"/>
+        </w:rPr>
+        <w:t xml:space="preserve"> de </w:t>
+      </w:r>
+      <w:proofErr w:type="spellStart"/>
+      <w:r>
+        <w:rPr>
+          <w:bCs/>
+          <w:color w:val="000000" w:themeColor="text1"/>
+        </w:rPr>
+        <w:t>uygundur</w:t>
+      </w:r>
+      <w:proofErr w:type="spellEnd"/>
+      <w:r>
+        <w:rPr>
+          <w:bCs/>
+          <w:color w:val="000000" w:themeColor="text1"/>
+        </w:rPr>
+        <w:t xml:space="preserve">.  </w:t>
       </w:r>
     </w:p>
     <w:p>
@@ -856,7 +2362,43 @@
           <w:bCs/>
           <w:color w:val="000000" w:themeColor="text1"/>
         </w:rPr>
-        <w:t xml:space="preserve">  Hedef Kitle </w:t>
+        <w:t xml:space="preserve">  </w:t>
+      </w:r>
+      <w:proofErr w:type="spellStart"/>
+      <w:r>
+        <w:rPr>
+          <w:b/>
+          <w:bCs/>
+          <w:color w:val="000000" w:themeColor="text1"/>
+        </w:rPr>
+        <w:t>Hedef</w:t>
+      </w:r>
+      <w:proofErr w:type="spellEnd"/>
+      <w:r>
+        <w:rPr>
+          <w:b/>
+          <w:bCs/>
+          <w:color w:val="000000" w:themeColor="text1"/>
+        </w:rPr>
+        <w:t xml:space="preserve"> </w:t>
+      </w:r>
+      <w:proofErr w:type="spellStart"/>
+      <w:r>
+        <w:rPr>
+          <w:b/>
+          <w:bCs/>
+          <w:color w:val="000000" w:themeColor="text1"/>
+        </w:rPr>
+        <w:t>Kitle</w:t>
+      </w:r>
+      <w:proofErr w:type="spellEnd"/>
+      <w:r>
+        <w:rPr>
+          <w:b/>
+          <w:bCs/>
+          <w:color w:val="000000" w:themeColor="text1"/>
+        </w:rPr>
+        <w:t xml:space="preserve"> </w:t>
       </w:r>
     </w:p>
     <w:p>
@@ -873,38 +2415,222 @@
           <w:bCs/>
           <w:color w:val="000000" w:themeColor="text1"/>
         </w:rPr>
-        <w:t>{Projenizin ulaşacağı hedef kitleden bahsetmeniz beklenmektedir. Neden bu hedef kitleyi belirlediğinizi açıklayınız.}</w:t>
-      </w:r>
-    </w:p>
-    <w:p>
-      <w:pPr>
-        <w:spacing w:line="360" w:lineRule="auto"/>
-        <w:jc w:val="both"/>
-        <w:rPr>
-          <w:bCs/>
-          <w:color w:val="000000" w:themeColor="text1"/>
-        </w:rPr>
-      </w:pPr>
-      <w:r>
-        <w:rPr>
-          <w:bCs/>
-          <w:color w:val="000000" w:themeColor="text1"/>
-        </w:rPr>
         <w:t xml:space="preserve">- </w:t>
       </w:r>
-      <w:r>
-        <w:rPr>
-          <w:bCs/>
-          <w:color w:val="000000" w:themeColor="text1"/>
-        </w:rPr>
-        <w:t xml:space="preserve">Bütün Türkiye çünkü tasarladığımız akıllı kapı sayesinde </w:t>
-      </w:r>
-      <w:r>
-        <w:rPr>
-          <w:bCs/>
-          <w:color w:val="000000" w:themeColor="text1"/>
-        </w:rPr>
-        <w:t xml:space="preserve">çoğu kişinin sorununa çözüm bulmayı amaçlıyoruz . </w:t>
+      <w:proofErr w:type="spellStart"/>
+      <w:r>
+        <w:rPr>
+          <w:bCs/>
+          <w:color w:val="000000" w:themeColor="text1"/>
+        </w:rPr>
+        <w:t>Bütün</w:t>
+      </w:r>
+      <w:proofErr w:type="spellEnd"/>
+      <w:r>
+        <w:rPr>
+          <w:bCs/>
+          <w:color w:val="000000" w:themeColor="text1"/>
+        </w:rPr>
+        <w:t xml:space="preserve"> </w:t>
+      </w:r>
+      <w:proofErr w:type="spellStart"/>
+      <w:r>
+        <w:rPr>
+          <w:bCs/>
+          <w:color w:val="000000" w:themeColor="text1"/>
+        </w:rPr>
+        <w:t>Türkiye</w:t>
+      </w:r>
+      <w:proofErr w:type="spellEnd"/>
+      <w:r>
+        <w:rPr>
+          <w:bCs/>
+          <w:color w:val="000000" w:themeColor="text1"/>
+        </w:rPr>
+        <w:t xml:space="preserve"> </w:t>
+      </w:r>
+      <w:proofErr w:type="spellStart"/>
+      <w:r>
+        <w:rPr>
+          <w:bCs/>
+          <w:color w:val="000000" w:themeColor="text1"/>
+        </w:rPr>
+        <w:t>çünkü</w:t>
+      </w:r>
+      <w:proofErr w:type="spellEnd"/>
+      <w:r>
+        <w:rPr>
+          <w:bCs/>
+          <w:color w:val="000000" w:themeColor="text1"/>
+        </w:rPr>
+        <w:t xml:space="preserve"> </w:t>
+      </w:r>
+      <w:proofErr w:type="spellStart"/>
+      <w:r>
+        <w:rPr>
+          <w:bCs/>
+          <w:color w:val="000000" w:themeColor="text1"/>
+        </w:rPr>
+        <w:t>tasarladığımız</w:t>
+      </w:r>
+      <w:proofErr w:type="spellEnd"/>
+      <w:r>
+        <w:rPr>
+          <w:bCs/>
+          <w:color w:val="000000" w:themeColor="text1"/>
+        </w:rPr>
+        <w:t xml:space="preserve"> </w:t>
+      </w:r>
+      <w:proofErr w:type="spellStart"/>
+      <w:r>
+        <w:rPr>
+          <w:bCs/>
+          <w:color w:val="000000" w:themeColor="text1"/>
+        </w:rPr>
+        <w:t>akıllı</w:t>
+      </w:r>
+      <w:proofErr w:type="spellEnd"/>
+      <w:r>
+        <w:rPr>
+          <w:bCs/>
+          <w:color w:val="000000" w:themeColor="text1"/>
+        </w:rPr>
+        <w:t xml:space="preserve"> </w:t>
+      </w:r>
+      <w:proofErr w:type="spellStart"/>
+      <w:r>
+        <w:rPr>
+          <w:bCs/>
+          <w:color w:val="000000" w:themeColor="text1"/>
+        </w:rPr>
+        <w:t>kapı</w:t>
+      </w:r>
+      <w:proofErr w:type="spellEnd"/>
+      <w:r>
+        <w:rPr>
+          <w:bCs/>
+          <w:color w:val="000000" w:themeColor="text1"/>
+        </w:rPr>
+        <w:t xml:space="preserve"> </w:t>
+      </w:r>
+      <w:proofErr w:type="spellStart"/>
+      <w:r>
+        <w:rPr>
+          <w:bCs/>
+          <w:color w:val="000000" w:themeColor="text1"/>
+        </w:rPr>
+        <w:t>sayesinde</w:t>
+      </w:r>
+      <w:proofErr w:type="spellEnd"/>
+      <w:r>
+        <w:rPr>
+          <w:bCs/>
+          <w:color w:val="000000" w:themeColor="text1"/>
+        </w:rPr>
+        <w:t xml:space="preserve"> </w:t>
+      </w:r>
+      <w:proofErr w:type="spellStart"/>
+      <w:r>
+        <w:rPr>
+          <w:bCs/>
+          <w:color w:val="000000" w:themeColor="text1"/>
+        </w:rPr>
+        <w:t>çoğu</w:t>
+      </w:r>
+      <w:proofErr w:type="spellEnd"/>
+      <w:r>
+        <w:rPr>
+          <w:bCs/>
+          <w:color w:val="000000" w:themeColor="text1"/>
+        </w:rPr>
+        <w:t xml:space="preserve"> </w:t>
+      </w:r>
+      <w:proofErr w:type="spellStart"/>
+      <w:r>
+        <w:rPr>
+          <w:bCs/>
+          <w:color w:val="000000" w:themeColor="text1"/>
+        </w:rPr>
+        <w:t>kişinin</w:t>
+      </w:r>
+      <w:proofErr w:type="spellEnd"/>
+      <w:r>
+        <w:rPr>
+          <w:bCs/>
+          <w:color w:val="000000" w:themeColor="text1"/>
+        </w:rPr>
+        <w:t xml:space="preserve"> </w:t>
+      </w:r>
+      <w:proofErr w:type="spellStart"/>
+      <w:r>
+        <w:rPr>
+          <w:bCs/>
+          <w:color w:val="000000" w:themeColor="text1"/>
+        </w:rPr>
+        <w:t>sor</w:t>
+      </w:r>
+      <w:r>
+        <w:rPr>
+          <w:bCs/>
+          <w:color w:val="000000" w:themeColor="text1"/>
+        </w:rPr>
+        <w:t>ununa</w:t>
+      </w:r>
+      <w:proofErr w:type="spellEnd"/>
+      <w:r>
+        <w:rPr>
+          <w:bCs/>
+          <w:color w:val="000000" w:themeColor="text1"/>
+        </w:rPr>
+        <w:t xml:space="preserve"> </w:t>
+      </w:r>
+      <w:proofErr w:type="spellStart"/>
+      <w:r>
+        <w:rPr>
+          <w:bCs/>
+          <w:color w:val="000000" w:themeColor="text1"/>
+        </w:rPr>
+        <w:t>çözüm</w:t>
+      </w:r>
+      <w:proofErr w:type="spellEnd"/>
+      <w:r>
+        <w:rPr>
+          <w:bCs/>
+          <w:color w:val="000000" w:themeColor="text1"/>
+        </w:rPr>
+        <w:t xml:space="preserve"> </w:t>
+      </w:r>
+      <w:proofErr w:type="spellStart"/>
+      <w:r>
+        <w:rPr>
+          <w:bCs/>
+          <w:color w:val="000000" w:themeColor="text1"/>
+        </w:rPr>
+        <w:t>bulmayı</w:t>
+      </w:r>
+      <w:proofErr w:type="spellEnd"/>
+      <w:r>
+        <w:rPr>
+          <w:bCs/>
+          <w:color w:val="000000" w:themeColor="text1"/>
+        </w:rPr>
+        <w:t xml:space="preserve"> </w:t>
+      </w:r>
+      <w:proofErr w:type="spellStart"/>
+      <w:r>
+        <w:rPr>
+          <w:bCs/>
+          <w:color w:val="000000" w:themeColor="text1"/>
+        </w:rPr>
+        <w:t>amaçlıyoruz</w:t>
+      </w:r>
+      <w:proofErr w:type="spellEnd"/>
+      <w:r>
+        <w:rPr>
+          <w:bCs/>
+          <w:color w:val="000000" w:themeColor="text1"/>
+        </w:rPr>
+        <w:t xml:space="preserve">. </w:t>
       </w:r>
     </w:p>
     <w:p>
@@ -934,13 +2660,41 @@
         </w:rPr>
         <w:t xml:space="preserve"> </w:t>
       </w:r>
+      <w:proofErr w:type="spellStart"/>
       <w:r>
         <w:rPr>
           <w:b/>
           <w:bCs/>
           <w:color w:val="000000" w:themeColor="text1"/>
         </w:rPr>
-        <w:t xml:space="preserve">Kullanılacak Yöntem </w:t>
+        <w:t>Kullanılacak</w:t>
+      </w:r>
+      <w:proofErr w:type="spellEnd"/>
+      <w:r>
+        <w:rPr>
+          <w:b/>
+          <w:bCs/>
+          <w:color w:val="000000" w:themeColor="text1"/>
+        </w:rPr>
+        <w:t xml:space="preserve"> </w:t>
+      </w:r>
+      <w:proofErr w:type="spellStart"/>
+      <w:r>
+        <w:rPr>
+          <w:b/>
+          <w:bCs/>
+          <w:color w:val="000000" w:themeColor="text1"/>
+        </w:rPr>
+        <w:t>Yöntem</w:t>
+      </w:r>
+      <w:proofErr w:type="spellEnd"/>
+      <w:r>
+        <w:rPr>
+          <w:b/>
+          <w:bCs/>
+          <w:color w:val="000000" w:themeColor="text1"/>
+        </w:rPr>
+        <w:t xml:space="preserve"> </w:t>
       </w:r>
     </w:p>
     <w:p>
@@ -959,26 +2713,253 @@
         </w:rPr>
         <w:t>-</w:t>
       </w:r>
-      <w:r>
-        <w:rPr>
-          <w:bCs/>
-          <w:color w:val="000000" w:themeColor="text1"/>
-        </w:rPr>
-        <w:t>Anahtarın takıldığı tarafa bağlı olarak kapının kapanmasını önlemek veya izin vermek için mekanik</w:t>
-      </w:r>
-      <w:r>
-        <w:rPr>
-          <w:bCs/>
-          <w:color w:val="000000" w:themeColor="text1"/>
-        </w:rPr>
-        <w:t xml:space="preserve"> düzenekler</w:t>
-      </w:r>
-      <w:r>
-        <w:rPr>
-          <w:bCs/>
-          <w:color w:val="000000" w:themeColor="text1"/>
-        </w:rPr>
-        <w:t xml:space="preserve"> ve sensör</w:t>
+      <w:proofErr w:type="spellStart"/>
+      <w:r>
+        <w:rPr>
+          <w:bCs/>
+          <w:color w:val="000000" w:themeColor="text1"/>
+        </w:rPr>
+        <w:t>Anahtarın</w:t>
+      </w:r>
+      <w:proofErr w:type="spellEnd"/>
+      <w:r>
+        <w:rPr>
+          <w:bCs/>
+          <w:color w:val="000000" w:themeColor="text1"/>
+        </w:rPr>
+        <w:t xml:space="preserve"> </w:t>
+      </w:r>
+      <w:proofErr w:type="spellStart"/>
+      <w:r>
+        <w:rPr>
+          <w:bCs/>
+          <w:color w:val="000000" w:themeColor="text1"/>
+        </w:rPr>
+        <w:t>takıldığı</w:t>
+      </w:r>
+      <w:proofErr w:type="spellEnd"/>
+      <w:r>
+        <w:rPr>
+          <w:bCs/>
+          <w:color w:val="000000" w:themeColor="text1"/>
+        </w:rPr>
+        <w:t xml:space="preserve"> </w:t>
+      </w:r>
+      <w:proofErr w:type="spellStart"/>
+      <w:r>
+        <w:rPr>
+          <w:bCs/>
+          <w:color w:val="000000" w:themeColor="text1"/>
+        </w:rPr>
+        <w:t>tarafa</w:t>
+      </w:r>
+      <w:proofErr w:type="spellEnd"/>
+      <w:r>
+        <w:rPr>
+          <w:bCs/>
+          <w:color w:val="000000" w:themeColor="text1"/>
+        </w:rPr>
+        <w:t xml:space="preserve"> </w:t>
+      </w:r>
+      <w:proofErr w:type="spellStart"/>
+      <w:r>
+        <w:rPr>
+          <w:bCs/>
+          <w:color w:val="000000" w:themeColor="text1"/>
+        </w:rPr>
+        <w:t>bağlı</w:t>
+      </w:r>
+      <w:proofErr w:type="spellEnd"/>
+      <w:r>
+        <w:rPr>
+          <w:bCs/>
+          <w:color w:val="000000" w:themeColor="text1"/>
+        </w:rPr>
+        <w:t xml:space="preserve"> </w:t>
+      </w:r>
+      <w:proofErr w:type="spellStart"/>
+      <w:r>
+        <w:rPr>
+          <w:bCs/>
+          <w:color w:val="000000" w:themeColor="text1"/>
+        </w:rPr>
+        <w:t>olarak</w:t>
+      </w:r>
+      <w:proofErr w:type="spellEnd"/>
+      <w:r>
+        <w:rPr>
+          <w:bCs/>
+          <w:color w:val="000000" w:themeColor="text1"/>
+        </w:rPr>
+        <w:t xml:space="preserve"> </w:t>
+      </w:r>
+      <w:proofErr w:type="spellStart"/>
+      <w:r>
+        <w:rPr>
+          <w:bCs/>
+          <w:color w:val="000000" w:themeColor="text1"/>
+        </w:rPr>
+        <w:t>kapının</w:t>
+      </w:r>
+      <w:proofErr w:type="spellEnd"/>
+      <w:r>
+        <w:rPr>
+          <w:bCs/>
+          <w:color w:val="000000" w:themeColor="text1"/>
+        </w:rPr>
+        <w:t xml:space="preserve"> </w:t>
+      </w:r>
+      <w:proofErr w:type="spellStart"/>
+      <w:r>
+        <w:rPr>
+          <w:bCs/>
+          <w:color w:val="000000" w:themeColor="text1"/>
+        </w:rPr>
+        <w:t>kapanmasını</w:t>
+      </w:r>
+      <w:proofErr w:type="spellEnd"/>
+      <w:r>
+        <w:rPr>
+          <w:bCs/>
+          <w:color w:val="000000" w:themeColor="text1"/>
+        </w:rPr>
+        <w:t xml:space="preserve"> </w:t>
+      </w:r>
+      <w:proofErr w:type="spellStart"/>
+      <w:r>
+        <w:rPr>
+          <w:bCs/>
+          <w:color w:val="000000" w:themeColor="text1"/>
+        </w:rPr>
+        <w:t>önlemek</w:t>
+      </w:r>
+      <w:proofErr w:type="spellEnd"/>
+      <w:r>
+        <w:rPr>
+          <w:bCs/>
+          <w:color w:val="000000" w:themeColor="text1"/>
+        </w:rPr>
+        <w:t xml:space="preserve"> </w:t>
+      </w:r>
+      <w:proofErr w:type="spellStart"/>
+      <w:r>
+        <w:rPr>
+          <w:bCs/>
+          <w:color w:val="000000" w:themeColor="text1"/>
+        </w:rPr>
+        <w:t>veya</w:t>
+      </w:r>
+      <w:proofErr w:type="spellEnd"/>
+      <w:r>
+        <w:rPr>
+          <w:bCs/>
+          <w:color w:val="000000" w:themeColor="text1"/>
+        </w:rPr>
+        <w:t xml:space="preserve"> </w:t>
+      </w:r>
+      <w:proofErr w:type="spellStart"/>
+      <w:r>
+        <w:rPr>
+          <w:bCs/>
+          <w:color w:val="000000" w:themeColor="text1"/>
+        </w:rPr>
+        <w:t>izin</w:t>
+      </w:r>
+      <w:proofErr w:type="spellEnd"/>
+      <w:r>
+        <w:rPr>
+          <w:bCs/>
+          <w:color w:val="000000" w:themeColor="text1"/>
+        </w:rPr>
+        <w:t xml:space="preserve"> </w:t>
+      </w:r>
+      <w:proofErr w:type="spellStart"/>
+      <w:r>
+        <w:rPr>
+          <w:bCs/>
+          <w:color w:val="000000" w:themeColor="text1"/>
+        </w:rPr>
+        <w:t>vermek</w:t>
+      </w:r>
+      <w:proofErr w:type="spellEnd"/>
+      <w:r>
+        <w:rPr>
+          <w:bCs/>
+          <w:color w:val="000000" w:themeColor="text1"/>
+        </w:rPr>
+        <w:t xml:space="preserve"> </w:t>
+      </w:r>
+      <w:proofErr w:type="spellStart"/>
+      <w:r>
+        <w:rPr>
+          <w:bCs/>
+          <w:color w:val="000000" w:themeColor="text1"/>
+        </w:rPr>
+        <w:t>için</w:t>
+      </w:r>
+      <w:proofErr w:type="spellEnd"/>
+      <w:r>
+        <w:rPr>
+          <w:bCs/>
+          <w:color w:val="000000" w:themeColor="text1"/>
+        </w:rPr>
+        <w:t xml:space="preserve"> </w:t>
+      </w:r>
+      <w:proofErr w:type="spellStart"/>
+      <w:r>
+        <w:rPr>
+          <w:bCs/>
+          <w:color w:val="000000" w:themeColor="text1"/>
+        </w:rPr>
+        <w:t>mekanik</w:t>
+      </w:r>
+      <w:proofErr w:type="spellEnd"/>
+      <w:r>
+        <w:rPr>
+          <w:bCs/>
+          <w:color w:val="000000" w:themeColor="text1"/>
+        </w:rPr>
+        <w:t xml:space="preserve"> </w:t>
+      </w:r>
+      <w:proofErr w:type="spellStart"/>
+      <w:r>
+        <w:rPr>
+          <w:bCs/>
+          <w:color w:val="000000" w:themeColor="text1"/>
+        </w:rPr>
+        <w:t>düzenekler</w:t>
+      </w:r>
+      <w:proofErr w:type="spellEnd"/>
+      <w:r>
+        <w:rPr>
+          <w:bCs/>
+          <w:color w:val="000000" w:themeColor="text1"/>
+        </w:rPr>
+        <w:t xml:space="preserve"> </w:t>
+      </w:r>
+      <w:proofErr w:type="spellStart"/>
+      <w:r>
+        <w:rPr>
+          <w:bCs/>
+          <w:color w:val="000000" w:themeColor="text1"/>
+        </w:rPr>
+        <w:t>ve</w:t>
+      </w:r>
+      <w:proofErr w:type="spellEnd"/>
+      <w:r>
+        <w:rPr>
+          <w:bCs/>
+          <w:color w:val="000000" w:themeColor="text1"/>
+        </w:rPr>
+        <w:t xml:space="preserve"> </w:t>
+      </w:r>
+      <w:proofErr w:type="spellStart"/>
+      <w:r>
+        <w:rPr>
+          <w:bCs/>
+          <w:color w:val="000000" w:themeColor="text1"/>
+        </w:rPr>
+        <w:t>sensör</w:t>
       </w:r>
       <w:r>
         <w:rPr>
@@ -987,20 +2968,150 @@
         </w:rPr>
         <w:t>ler</w:t>
       </w:r>
-      <w:r>
-        <w:rPr>
-          <w:bCs/>
-          <w:color w:val="000000" w:themeColor="text1"/>
-        </w:rPr>
-        <w:t xml:space="preserve"> kullanılacaktır.</w:t>
-      </w:r>
-      <w:r>
-        <w:rPr>
-          <w:bCs/>
-          <w:color w:val="000000" w:themeColor="text1"/>
-        </w:rPr>
-        <w:t xml:space="preserve"> Mümkün olduğunca bastit ve üretimi kolay bir </w:t>
-      </w:r>
+      <w:proofErr w:type="spellEnd"/>
+      <w:r>
+        <w:rPr>
+          <w:bCs/>
+          <w:color w:val="000000" w:themeColor="text1"/>
+        </w:rPr>
+        <w:t xml:space="preserve"> </w:t>
+      </w:r>
+      <w:proofErr w:type="spellStart"/>
+      <w:r>
+        <w:rPr>
+          <w:bCs/>
+          <w:color w:val="000000" w:themeColor="text1"/>
+        </w:rPr>
+        <w:t>kullanılacaktır</w:t>
+      </w:r>
+      <w:proofErr w:type="spellEnd"/>
+      <w:r>
+        <w:rPr>
+          <w:bCs/>
+          <w:color w:val="000000" w:themeColor="text1"/>
+        </w:rPr>
+        <w:t>.</w:t>
+      </w:r>
+      <w:r>
+        <w:rPr>
+          <w:bCs/>
+          <w:color w:val="000000" w:themeColor="text1"/>
+        </w:rPr>
+        <w:t xml:space="preserve"> </w:t>
+      </w:r>
+      <w:proofErr w:type="spellStart"/>
+      <w:r>
+        <w:rPr>
+          <w:bCs/>
+          <w:color w:val="000000" w:themeColor="text1"/>
+        </w:rPr>
+        <w:t>Mümkün</w:t>
+      </w:r>
+      <w:proofErr w:type="spellEnd"/>
+      <w:r>
+        <w:rPr>
+          <w:bCs/>
+          <w:color w:val="000000" w:themeColor="text1"/>
+        </w:rPr>
+        <w:t xml:space="preserve"> </w:t>
+      </w:r>
+      <w:proofErr w:type="spellStart"/>
+      <w:r>
+        <w:rPr>
+          <w:bCs/>
+          <w:color w:val="000000" w:themeColor="text1"/>
+        </w:rPr>
+        <w:t>olduğunca</w:t>
+      </w:r>
+      <w:proofErr w:type="spellEnd"/>
+      <w:r>
+        <w:rPr>
+          <w:bCs/>
+          <w:color w:val="000000" w:themeColor="text1"/>
+        </w:rPr>
+        <w:t xml:space="preserve"> </w:t>
+      </w:r>
+      <w:proofErr w:type="spellStart"/>
+      <w:r>
+        <w:rPr>
+          <w:bCs/>
+          <w:color w:val="000000" w:themeColor="text1"/>
+        </w:rPr>
+        <w:t>bastit</w:t>
+      </w:r>
+      <w:proofErr w:type="spellEnd"/>
+      <w:r>
+        <w:rPr>
+          <w:bCs/>
+          <w:color w:val="000000" w:themeColor="text1"/>
+        </w:rPr>
+        <w:t xml:space="preserve"> </w:t>
+      </w:r>
+      <w:proofErr w:type="spellStart"/>
+      <w:r>
+        <w:rPr>
+          <w:bCs/>
+          <w:color w:val="000000" w:themeColor="text1"/>
+        </w:rPr>
+        <w:t>ve</w:t>
+      </w:r>
+      <w:proofErr w:type="spellEnd"/>
+      <w:r>
+        <w:rPr>
+          <w:bCs/>
+          <w:color w:val="000000" w:themeColor="text1"/>
+        </w:rPr>
+        <w:t xml:space="preserve"> </w:t>
+      </w:r>
+      <w:proofErr w:type="spellStart"/>
+      <w:r>
+        <w:rPr>
+          <w:bCs/>
+          <w:color w:val="000000" w:themeColor="text1"/>
+        </w:rPr>
+        <w:t>üretimi</w:t>
+      </w:r>
+      <w:proofErr w:type="spellEnd"/>
+      <w:r>
+        <w:rPr>
+          <w:bCs/>
+          <w:color w:val="000000" w:themeColor="text1"/>
+        </w:rPr>
+        <w:t xml:space="preserve"> </w:t>
+      </w:r>
+      <w:proofErr w:type="spellStart"/>
+      <w:r>
+        <w:rPr>
+          <w:bCs/>
+          <w:color w:val="000000" w:themeColor="text1"/>
+        </w:rPr>
+        <w:t>kolay</w:t>
+      </w:r>
+      <w:proofErr w:type="spellEnd"/>
+      <w:r>
+        <w:rPr>
+          <w:bCs/>
+          <w:color w:val="000000" w:themeColor="text1"/>
+        </w:rPr>
+        <w:t xml:space="preserve"> </w:t>
+      </w:r>
+      <w:proofErr w:type="spellStart"/>
+      <w:r>
+        <w:rPr>
+          <w:bCs/>
+          <w:color w:val="000000" w:themeColor="text1"/>
+        </w:rPr>
+        <w:t>bir</w:t>
+      </w:r>
+      <w:proofErr w:type="spellEnd"/>
+      <w:r>
+        <w:rPr>
+          <w:bCs/>
+          <w:color w:val="000000" w:themeColor="text1"/>
+        </w:rPr>
+        <w:t xml:space="preserve"> </w:t>
+      </w:r>
+      <w:proofErr w:type="spellStart"/>
       <w:r>
         <w:rPr>
           <w:bCs/>
@@ -1008,29 +3119,182 @@
         </w:rPr>
         <w:t>sistem</w:t>
       </w:r>
-      <w:r>
-        <w:rPr>
-          <w:bCs/>
-          <w:color w:val="000000" w:themeColor="text1"/>
-        </w:rPr>
-        <w:t xml:space="preserve"> olmasını istiyoruz. Bu yönde </w:t>
-      </w:r>
-      <w:r>
-        <w:rPr>
-          <w:bCs/>
-          <w:color w:val="000000" w:themeColor="text1"/>
-        </w:rPr>
-        <w:t>asgari düzeyde</w:t>
-      </w:r>
-      <w:r>
-        <w:rPr>
-          <w:bCs/>
-          <w:color w:val="000000" w:themeColor="text1"/>
-        </w:rPr>
-        <w:t xml:space="preserve"> elektronik parça tercih edeceğiz.</w:t>
-      </w:r>
-      <w:bookmarkStart w:id="1" w:name="_GoBack"/>
-      <w:bookmarkEnd w:id="1"/>
+      <w:proofErr w:type="spellEnd"/>
+      <w:r>
+        <w:rPr>
+          <w:bCs/>
+          <w:color w:val="000000" w:themeColor="text1"/>
+        </w:rPr>
+        <w:t xml:space="preserve"> </w:t>
+      </w:r>
+      <w:proofErr w:type="spellStart"/>
+      <w:r>
+        <w:rPr>
+          <w:bCs/>
+          <w:color w:val="000000" w:themeColor="text1"/>
+        </w:rPr>
+        <w:t>olmasını</w:t>
+      </w:r>
+      <w:proofErr w:type="spellEnd"/>
+      <w:r>
+        <w:rPr>
+          <w:bCs/>
+          <w:color w:val="000000" w:themeColor="text1"/>
+        </w:rPr>
+        <w:t xml:space="preserve"> </w:t>
+      </w:r>
+      <w:proofErr w:type="spellStart"/>
+      <w:r>
+        <w:rPr>
+          <w:bCs/>
+          <w:color w:val="000000" w:themeColor="text1"/>
+        </w:rPr>
+        <w:t>istiyoruz</w:t>
+      </w:r>
+      <w:proofErr w:type="spellEnd"/>
+      <w:r>
+        <w:rPr>
+          <w:bCs/>
+          <w:color w:val="000000" w:themeColor="text1"/>
+        </w:rPr>
+        <w:t xml:space="preserve">. Bu </w:t>
+      </w:r>
+      <w:proofErr w:type="spellStart"/>
+      <w:r>
+        <w:rPr>
+          <w:bCs/>
+          <w:color w:val="000000" w:themeColor="text1"/>
+        </w:rPr>
+        <w:t>yönde</w:t>
+      </w:r>
+      <w:proofErr w:type="spellEnd"/>
+      <w:r>
+        <w:rPr>
+          <w:bCs/>
+          <w:color w:val="000000" w:themeColor="text1"/>
+        </w:rPr>
+        <w:t xml:space="preserve"> </w:t>
+      </w:r>
+      <w:proofErr w:type="spellStart"/>
+      <w:r>
+        <w:rPr>
+          <w:bCs/>
+          <w:color w:val="000000" w:themeColor="text1"/>
+        </w:rPr>
+        <w:t>asgari</w:t>
+      </w:r>
+      <w:proofErr w:type="spellEnd"/>
+      <w:r>
+        <w:rPr>
+          <w:bCs/>
+          <w:color w:val="000000" w:themeColor="text1"/>
+        </w:rPr>
+        <w:t xml:space="preserve"> </w:t>
+      </w:r>
+      <w:proofErr w:type="spellStart"/>
+      <w:r>
+        <w:rPr>
+          <w:bCs/>
+          <w:color w:val="000000" w:themeColor="text1"/>
+        </w:rPr>
+        <w:t>düzeyde</w:t>
+      </w:r>
+      <w:proofErr w:type="spellEnd"/>
+      <w:r>
+        <w:rPr>
+          <w:bCs/>
+          <w:color w:val="000000" w:themeColor="text1"/>
+        </w:rPr>
+        <w:t xml:space="preserve"> </w:t>
+      </w:r>
+      <w:proofErr w:type="spellStart"/>
+      <w:r>
+        <w:rPr>
+          <w:bCs/>
+          <w:color w:val="000000" w:themeColor="text1"/>
+        </w:rPr>
+        <w:t>elektronik</w:t>
+      </w:r>
+      <w:proofErr w:type="spellEnd"/>
+      <w:r>
+        <w:rPr>
+          <w:bCs/>
+          <w:color w:val="000000" w:themeColor="text1"/>
+        </w:rPr>
+        <w:t xml:space="preserve"> </w:t>
+      </w:r>
+      <w:proofErr w:type="spellStart"/>
+      <w:r>
+        <w:rPr>
+          <w:bCs/>
+          <w:color w:val="000000" w:themeColor="text1"/>
+        </w:rPr>
+        <w:t>parça</w:t>
+      </w:r>
+      <w:proofErr w:type="spellEnd"/>
+      <w:r>
+        <w:rPr>
+          <w:bCs/>
+          <w:color w:val="000000" w:themeColor="text1"/>
+        </w:rPr>
+        <w:t xml:space="preserve"> </w:t>
+      </w:r>
+      <w:proofErr w:type="spellStart"/>
+      <w:r>
+        <w:rPr>
+          <w:bCs/>
+          <w:color w:val="000000" w:themeColor="text1"/>
+        </w:rPr>
+        <w:t>tercih</w:t>
+      </w:r>
+      <w:proofErr w:type="spellEnd"/>
+      <w:r>
+        <w:rPr>
+          <w:bCs/>
+          <w:color w:val="000000" w:themeColor="text1"/>
+        </w:rPr>
+        <w:t xml:space="preserve"> </w:t>
+      </w:r>
+      <w:proofErr w:type="spellStart"/>
+      <w:r>
+        <w:rPr>
+          <w:bCs/>
+          <w:color w:val="000000" w:themeColor="text1"/>
+        </w:rPr>
+        <w:t>edeceğiz</w:t>
+      </w:r>
+      <w:proofErr w:type="spellEnd"/>
+      <w:r>
+        <w:rPr>
+          <w:bCs/>
+          <w:color w:val="000000" w:themeColor="text1"/>
+        </w:rPr>
+        <w:t>.</w:t>
+      </w:r>
+    </w:p>
+    <w:p>
+      <w:pPr>
+        <w:pStyle w:val="ListeParagraf"/>
+        <w:spacing w:line="360" w:lineRule="auto"/>
+        <w:jc w:val="both"/>
+        <w:rPr>
+          <w:rFonts w:ascii="Times New Roman" w:hAnsi="Times New Roman" w:cs="Times New Roman"/>
+          <w:bCs/>
+          <w:color w:val="000000" w:themeColor="text1"/>
+        </w:rPr>
+      </w:pPr>
+    </w:p>
+    <w:p>
+      <w:pPr>
+        <w:pStyle w:val="ListeParagraf"/>
+        <w:spacing w:line="360" w:lineRule="auto"/>
+        <w:jc w:val="both"/>
+        <w:rPr>
+          <w:rFonts w:ascii="Times New Roman" w:hAnsi="Times New Roman" w:cs="Times New Roman"/>
+          <w:bCs/>
+          <w:color w:val="000000" w:themeColor="text1"/>
+        </w:rPr>
+      </w:pPr>
     </w:p>
     <w:p>
       <w:pPr>
@@ -1145,7 +3409,18 @@
                 <w:sz w:val="24"/>
                 <w:szCs w:val="24"/>
               </w:rPr>
-              <w:t>Proje fikrinin ortaya çıkması</w:t>
+              <w:t>Literatür taraması ve p</w:t>
+            </w:r>
+            <w:r>
+              <w:rPr>
+                <w:rFonts w:ascii="Times New Roman" w:eastAsia="Times New Roman" w:hAnsi="Times New Roman" w:cs="Times New Roman"/>
+                <w:b/>
+                <w:bCs/>
+                <w:color w:val="000000" w:themeColor="text1"/>
+                <w:sz w:val="24"/>
+                <w:szCs w:val="24"/>
+              </w:rPr>
+              <w:t>roje fikrinin ortaya çıkması</w:t>
             </w:r>
           </w:p>
         </w:tc>
@@ -1225,7 +3500,18 @@
                 <w:sz w:val="24"/>
                 <w:szCs w:val="24"/>
               </w:rPr>
-              <w:t>Proje başvurusu</w:t>
+              <w:t>Takımın kurulması ve p</w:t>
+            </w:r>
+            <w:r>
+              <w:rPr>
+                <w:rFonts w:ascii="Times New Roman" w:eastAsia="Times New Roman" w:hAnsi="Times New Roman" w:cs="Times New Roman"/>
+                <w:b/>
+                <w:bCs/>
+                <w:color w:val="000000" w:themeColor="text1"/>
+                <w:sz w:val="24"/>
+                <w:szCs w:val="24"/>
+              </w:rPr>
+              <w:t>roje başvurusu</w:t>
             </w:r>
           </w:p>
         </w:tc>
@@ -1305,7 +3591,18 @@
                 <w:sz w:val="24"/>
                 <w:szCs w:val="24"/>
               </w:rPr>
-              <w:t>Proje ön değerlendirme raporunun hazırlanması</w:t>
+              <w:t xml:space="preserve">Proje </w:t>
+            </w:r>
+            <w:r>
+              <w:rPr>
+                <w:rFonts w:ascii="Times New Roman" w:eastAsia="Times New Roman" w:hAnsi="Times New Roman" w:cs="Times New Roman"/>
+                <w:b/>
+                <w:bCs/>
+                <w:color w:val="000000" w:themeColor="text1"/>
+                <w:sz w:val="24"/>
+                <w:szCs w:val="24"/>
+              </w:rPr>
+              <w:t>ön değerlendirme raporunun hazırlanması</w:t>
             </w:r>
           </w:p>
         </w:tc>
@@ -1428,6 +3725,8 @@
             </w:r>
           </w:p>
         </w:tc>
+        <w:bookmarkStart w:id="1" w:name="_GoBack"/>
+        <w:bookmarkEnd w:id="1"/>
       </w:tr>
     </w:tbl>
     <w:p>
@@ -4367,7 +6666,7 @@
 </file>
 
 <file path=customXml/itemProps1.xml><?xml version="1.0" encoding="utf-8"?>
-<ds:datastoreItem xmlns:ds="http://schemas.openxmlformats.org/officeDocument/2006/customXml" ds:itemID="{A93B4913-8C8D-42DF-A10C-0CB0FD8086AB}">
+<ds:datastoreItem xmlns:ds="http://schemas.openxmlformats.org/officeDocument/2006/customXml" ds:itemID="{77580A07-44B3-4D05-905E-785BE4BA6064}">
   <ds:schemaRefs>
     <ds:schemaRef ds:uri="http://schemas.openxmlformats.org/officeDocument/2006/bibliography"/>
   </ds:schemaRefs>

</xml_diff>